<commit_message>
Fixed status strip merge error
also added try catch on edit for out of bounds
</commit_message>
<xml_diff>
--- a/Documentation/AT3 - Handover.docx
+++ b/Documentation/AT3 - Handover.docx
@@ -1256,7 +1256,6 @@
                   <w14:uncheckedState w14:val="2610" w14:font="MS Gothic"/>
                 </w14:checkbox>
               </w:sdtPr>
-              <w:sdtEndPr/>
               <w:sdtContent>
                 <w:r>
                   <w:rPr>
@@ -1328,7 +1327,6 @@
                   <w14:uncheckedState w14:val="2610" w14:font="MS Gothic"/>
                 </w14:checkbox>
               </w:sdtPr>
-              <w:sdtEndPr/>
               <w:sdtContent>
                 <w:r>
                   <w:rPr>
@@ -1529,7 +1527,6 @@
                   <w14:uncheckedState w14:val="2610" w14:font="MS Gothic"/>
                 </w14:checkbox>
               </w:sdtPr>
-              <w:sdtEndPr/>
               <w:sdtContent>
                 <w:r>
                   <w:rPr>
@@ -1599,7 +1596,6 @@
                   <w14:uncheckedState w14:val="2610" w14:font="MS Gothic"/>
                 </w14:checkbox>
               </w:sdtPr>
-              <w:sdtEndPr/>
               <w:sdtContent>
                 <w:r>
                   <w:rPr>
@@ -6637,7 +6633,11 @@
             <w:gridSpan w:val="7"/>
             <w:shd w:val="clear" w:color="auto" w:fill="auto"/>
           </w:tcPr>
-          <w:p/>
+          <w:p>
+            <w:r>
+              <w:t>17/11/22</w:t>
+            </w:r>
+          </w:p>
         </w:tc>
       </w:tr>
       <w:tr>
@@ -6662,7 +6662,11 @@
             <w:gridSpan w:val="7"/>
             <w:shd w:val="clear" w:color="auto" w:fill="auto"/>
           </w:tcPr>
-          <w:p/>
+          <w:p>
+            <w:r>
+              <w:t>Big Booleans</w:t>
+            </w:r>
+          </w:p>
         </w:tc>
       </w:tr>
       <w:tr>
@@ -6687,7 +6691,11 @@
             <w:gridSpan w:val="3"/>
             <w:shd w:val="clear" w:color="auto" w:fill="auto"/>
           </w:tcPr>
-          <w:p/>
+          <w:p>
+            <w:r>
+              <w:t>Peter H</w:t>
+            </w:r>
+          </w:p>
         </w:tc>
         <w:tc>
           <w:tcPr>
@@ -6695,7 +6703,14 @@
             <w:gridSpan w:val="4"/>
             <w:shd w:val="clear" w:color="auto" w:fill="auto"/>
           </w:tcPr>
-          <w:p/>
+          <w:p>
+            <w:r>
+              <w:t>S</w:t>
+            </w:r>
+            <w:r>
+              <w:t>ilas H</w:t>
+            </w:r>
+          </w:p>
         </w:tc>
       </w:tr>
       <w:tr>
@@ -8965,7 +8980,6 @@
                   <w14:uncheckedState w14:val="2610" w14:font="MS Gothic"/>
                 </w14:checkbox>
               </w:sdtPr>
-              <w:sdtEndPr/>
               <w:sdtContent>
                 <w:r>
                   <w:rPr>
@@ -9040,7 +9054,6 @@
                   <w14:uncheckedState w14:val="2610" w14:font="MS Gothic"/>
                 </w14:checkbox>
               </w:sdtPr>
-              <w:sdtEndPr/>
               <w:sdtContent>
                 <w:r>
                   <w:rPr>
@@ -9149,7 +9162,6 @@
                   <w14:uncheckedState w14:val="2610" w14:font="MS Gothic"/>
                 </w14:checkbox>
               </w:sdtPr>
-              <w:sdtEndPr/>
               <w:sdtContent>
                 <w:r>
                   <w:rPr>
@@ -9211,7 +9223,6 @@
                   <w14:uncheckedState w14:val="2610" w14:font="MS Gothic"/>
                 </w14:checkbox>
               </w:sdtPr>
-              <w:sdtEndPr/>
               <w:sdtContent>
                 <w:r>
                   <w:rPr>
@@ -15722,15 +15733,18 @@
 </file>
 
 <file path=customXml/item1.xml><?xml version="1.0" encoding="utf-8"?>
-<?mso-contentType ?>
-<FormTemplates xmlns="http://schemas.microsoft.com/sharepoint/v3/contenttype/forms">
-  <Display>DocumentLibraryForm</Display>
-  <Edit>DocumentLibraryForm</Edit>
-  <New>DocumentLibraryForm</New>
-</FormTemplates>
+<b:Sources xmlns:b="http://schemas.openxmlformats.org/officeDocument/2006/bibliography" xmlns="http://schemas.openxmlformats.org/officeDocument/2006/bibliography" SelectedStyle="\APASixthEditionOfficeOnline.xsl" StyleName="APA" Version="6"/>
 </file>
 
 <file path=customXml/item2.xml><?xml version="1.0" encoding="utf-8"?>
+<p:properties xmlns:p="http://schemas.microsoft.com/office/2006/metadata/properties" xmlns:xsi="http://www.w3.org/2001/XMLSchema-instance" xmlns:pc="http://schemas.microsoft.com/office/infopath/2007/PartnerControls">
+  <documentManagement>
+    <Notes xmlns="478d409e-a518-4a0e-8e11-4423b5118792" xsi:nil="true"/>
+  </documentManagement>
+</p:properties>
+</file>
+
+<file path=customXml/item3.xml><?xml version="1.0" encoding="utf-8"?>
 <ct:contentTypeSchema xmlns:ct="http://schemas.microsoft.com/office/2006/metadata/contentType" xmlns:ma="http://schemas.microsoft.com/office/2006/metadata/properties/metaAttributes" ct:_="" ma:_="" ma:contentTypeName="Document" ma:contentTypeID="0x01010008A387A6A5F150438AB789FA73477179" ma:contentTypeVersion="13" ma:contentTypeDescription="Create a new document." ma:contentTypeScope="" ma:versionID="fdcfc3d1927a66f6a9a74ac5838ff44c">
   <xsd:schema xmlns:xsd="http://www.w3.org/2001/XMLSchema" xmlns:xs="http://www.w3.org/2001/XMLSchema" xmlns:p="http://schemas.microsoft.com/office/2006/metadata/properties" xmlns:ns2="478d409e-a518-4a0e-8e11-4423b5118792" xmlns:ns3="339acee6-c10d-4fa9-b653-6ffa3ad6072a" targetNamespace="http://schemas.microsoft.com/office/2006/metadata/properties" ma:root="true" ma:fieldsID="60253e2524309f6916fd38a3e2afaaea" ns2:_="" ns3:_="">
     <xsd:import namespace="478d409e-a518-4a0e-8e11-4423b5118792"/>
@@ -15955,27 +15969,34 @@
 </ct:contentTypeSchema>
 </file>
 
-<file path=customXml/item3.xml><?xml version="1.0" encoding="utf-8"?>
-<p:properties xmlns:p="http://schemas.microsoft.com/office/2006/metadata/properties" xmlns:xsi="http://www.w3.org/2001/XMLSchema-instance" xmlns:pc="http://schemas.microsoft.com/office/infopath/2007/PartnerControls">
-  <documentManagement>
-    <Notes xmlns="478d409e-a518-4a0e-8e11-4423b5118792" xsi:nil="true"/>
-  </documentManagement>
-</p:properties>
-</file>
-
 <file path=customXml/item4.xml><?xml version="1.0" encoding="utf-8"?>
-<b:Sources xmlns:b="http://schemas.openxmlformats.org/officeDocument/2006/bibliography" xmlns="http://schemas.openxmlformats.org/officeDocument/2006/bibliography" SelectedStyle="\APASixthEditionOfficeOnline.xsl" StyleName="APA" Version="6"/>
+<?mso-contentType ?>
+<FormTemplates xmlns="http://schemas.microsoft.com/sharepoint/v3/contenttype/forms">
+  <Display>DocumentLibraryForm</Display>
+  <Edit>DocumentLibraryForm</Edit>
+  <New>DocumentLibraryForm</New>
+</FormTemplates>
 </file>
 
 <file path=customXml/itemProps1.xml><?xml version="1.0" encoding="utf-8"?>
-<ds:datastoreItem xmlns:ds="http://schemas.openxmlformats.org/officeDocument/2006/customXml" ds:itemID="{A80EEEA6-436B-49D9-8C20-9336E244E8CE}">
+<ds:datastoreItem xmlns:ds="http://schemas.openxmlformats.org/officeDocument/2006/customXml" ds:itemID="{E47E4596-03A3-44FB-89E4-E579BFF09564}">
   <ds:schemaRefs>
-    <ds:schemaRef ds:uri="http://schemas.microsoft.com/sharepoint/v3/contenttype/forms"/>
+    <ds:schemaRef ds:uri="http://schemas.openxmlformats.org/officeDocument/2006/bibliography"/>
   </ds:schemaRefs>
 </ds:datastoreItem>
 </file>
 
 <file path=customXml/itemProps2.xml><?xml version="1.0" encoding="utf-8"?>
+<ds:datastoreItem xmlns:ds="http://schemas.openxmlformats.org/officeDocument/2006/customXml" ds:itemID="{DE34826B-69CA-4F73-92F8-D6287CBB69AF}">
+  <ds:schemaRefs>
+    <ds:schemaRef ds:uri="http://schemas.microsoft.com/office/2006/metadata/properties"/>
+    <ds:schemaRef ds:uri="http://schemas.microsoft.com/office/infopath/2007/PartnerControls"/>
+    <ds:schemaRef ds:uri="478d409e-a518-4a0e-8e11-4423b5118792"/>
+  </ds:schemaRefs>
+</ds:datastoreItem>
+</file>
+
+<file path=customXml/itemProps3.xml><?xml version="1.0" encoding="utf-8"?>
 <ds:datastoreItem xmlns:ds="http://schemas.openxmlformats.org/officeDocument/2006/customXml" ds:itemID="{E537B330-2CD7-4D63-B5C3-967D1D99BA39}">
   <ds:schemaRefs>
     <ds:schemaRef ds:uri="http://schemas.microsoft.com/office/2006/metadata/contentType"/>
@@ -15994,20 +16015,10 @@
 </ds:datastoreItem>
 </file>
 
-<file path=customXml/itemProps3.xml><?xml version="1.0" encoding="utf-8"?>
-<ds:datastoreItem xmlns:ds="http://schemas.openxmlformats.org/officeDocument/2006/customXml" ds:itemID="{DE34826B-69CA-4F73-92F8-D6287CBB69AF}">
+<file path=customXml/itemProps4.xml><?xml version="1.0" encoding="utf-8"?>
+<ds:datastoreItem xmlns:ds="http://schemas.openxmlformats.org/officeDocument/2006/customXml" ds:itemID="{A80EEEA6-436B-49D9-8C20-9336E244E8CE}">
   <ds:schemaRefs>
-    <ds:schemaRef ds:uri="http://schemas.microsoft.com/office/2006/metadata/properties"/>
-    <ds:schemaRef ds:uri="http://schemas.microsoft.com/office/infopath/2007/PartnerControls"/>
-    <ds:schemaRef ds:uri="478d409e-a518-4a0e-8e11-4423b5118792"/>
-  </ds:schemaRefs>
-</ds:datastoreItem>
-</file>
-
-<file path=customXml/itemProps4.xml><?xml version="1.0" encoding="utf-8"?>
-<ds:datastoreItem xmlns:ds="http://schemas.openxmlformats.org/officeDocument/2006/customXml" ds:itemID="{E47E4596-03A3-44FB-89E4-E579BFF09564}">
-  <ds:schemaRefs>
-    <ds:schemaRef ds:uri="http://schemas.openxmlformats.org/officeDocument/2006/bibliography"/>
+    <ds:schemaRef ds:uri="http://schemas.microsoft.com/sharepoint/v3/contenttype/forms"/>
   </ds:schemaRefs>
 </ds:datastoreItem>
 </file>
</xml_diff>

<commit_message>
changed hand over doc
</commit_message>
<xml_diff>
--- a/Documentation/AT3 - Handover.docx
+++ b/Documentation/AT3 - Handover.docx
@@ -6463,15 +6463,15 @@
         <w:tblLook w:val="04A0" w:firstRow="1" w:lastRow="0" w:firstColumn="1" w:lastColumn="0" w:noHBand="0" w:noVBand="1"/>
       </w:tblPr>
       <w:tblGrid>
-        <w:gridCol w:w="635"/>
+        <w:gridCol w:w="636"/>
         <w:gridCol w:w="872"/>
-        <w:gridCol w:w="193"/>
-        <w:gridCol w:w="2548"/>
-        <w:gridCol w:w="1276"/>
-        <w:gridCol w:w="289"/>
+        <w:gridCol w:w="293"/>
+        <w:gridCol w:w="2027"/>
+        <w:gridCol w:w="1074"/>
+        <w:gridCol w:w="228"/>
         <w:gridCol w:w="1036"/>
-        <w:gridCol w:w="1960"/>
-        <w:gridCol w:w="878"/>
+        <w:gridCol w:w="2719"/>
+        <w:gridCol w:w="802"/>
       </w:tblGrid>
       <w:tr>
         <w:trPr>
@@ -6678,6 +6678,18 @@
               </w:rPr>
               <w:t>ig</w:t>
             </w:r>
+            <w:r>
+              <w:rPr>
+                <w:rStyle w:val="Strong"/>
+                <w:rFonts w:cstheme="minorHAnsi"/>
+                <w:color w:val="FF0000"/>
+                <w:sz w:val="16"/>
+                <w:szCs w:val="16"/>
+                <w:bdr w:val="none" w:sz="0" w:space="0" w:color="auto" w:frame="1"/>
+                <w:shd w:val="clear" w:color="auto" w:fill="FFFFFF"/>
+              </w:rPr>
+              <w:t xml:space="preserve"> Booleans</w:t>
+            </w:r>
           </w:p>
         </w:tc>
       </w:tr>
@@ -6701,7 +6713,7 @@
         </w:tc>
         <w:tc>
           <w:tcPr>
-            <w:tcW w:w="1065" w:type="dxa"/>
+            <w:tcW w:w="1203" w:type="dxa"/>
             <w:gridSpan w:val="2"/>
             <w:shd w:val="clear" w:color="auto" w:fill="1F3864" w:themeFill="accent5" w:themeFillShade="80"/>
           </w:tcPr>
@@ -6716,7 +6728,7 @@
         </w:tc>
         <w:tc>
           <w:tcPr>
-            <w:tcW w:w="2548" w:type="dxa"/>
+            <w:tcW w:w="2410" w:type="dxa"/>
             <w:shd w:val="clear" w:color="auto" w:fill="1F3864" w:themeFill="accent5" w:themeFillShade="80"/>
           </w:tcPr>
           <w:p>
@@ -6783,7 +6795,23 @@
                 <w:sz w:val="16"/>
                 <w:szCs w:val="16"/>
               </w:rPr>
-              <w:t>(ref to Screen Capture)</w:t>
+              <w:t>(</w:t>
+            </w:r>
+            <w:proofErr w:type="gramStart"/>
+            <w:r>
+              <w:rPr>
+                <w:sz w:val="16"/>
+                <w:szCs w:val="16"/>
+              </w:rPr>
+              <w:t>ref</w:t>
+            </w:r>
+            <w:proofErr w:type="gramEnd"/>
+            <w:r>
+              <w:rPr>
+                <w:sz w:val="16"/>
+                <w:szCs w:val="16"/>
+              </w:rPr>
+              <w:t xml:space="preserve"> to Screen Capture)</w:t>
             </w:r>
           </w:p>
         </w:tc>
@@ -6826,7 +6854,7 @@
         </w:tc>
         <w:tc>
           <w:tcPr>
-            <w:tcW w:w="1065" w:type="dxa"/>
+            <w:tcW w:w="1203" w:type="dxa"/>
             <w:gridSpan w:val="2"/>
           </w:tcPr>
           <w:p>
@@ -6839,19 +6867,13 @@
               <w:rPr>
                 <w:rFonts w:eastAsia="Calibri"/>
               </w:rPr>
-              <w:t xml:space="preserve">RANGE </w:t>
-            </w:r>
-            <w:r>
-              <w:rPr>
-                <w:rFonts w:eastAsia="Calibri"/>
-              </w:rPr>
-              <w:t>Logical Error</w:t>
-            </w:r>
-          </w:p>
-        </w:tc>
-        <w:tc>
-          <w:tcPr>
-            <w:tcW w:w="2548" w:type="dxa"/>
+              <w:t>RANGE Logical Error</w:t>
+            </w:r>
+          </w:p>
+        </w:tc>
+        <w:tc>
+          <w:tcPr>
+            <w:tcW w:w="2410" w:type="dxa"/>
           </w:tcPr>
           <w:p>
             <w:pPr>
@@ -6860,6 +6882,26 @@
                 <w:rFonts w:eastAsia="Calibri"/>
               </w:rPr>
             </w:pPr>
+            <w:r>
+              <w:rPr>
+                <w:rFonts w:eastAsia="Calibri"/>
+              </w:rPr>
+              <w:t>Gen data then Calculate Range. Record array and Range output, then work out range.</w:t>
+            </w:r>
+          </w:p>
+          <w:p>
+            <w:pPr>
+              <w:spacing w:after="0"/>
+              <w:rPr>
+                <w:rFonts w:eastAsia="Calibri"/>
+              </w:rPr>
+            </w:pPr>
+            <w:r>
+              <w:rPr>
+                <w:rFonts w:eastAsia="Calibri"/>
+              </w:rPr>
+              <w:t>Range is the largest number minus the smallest.</w:t>
+            </w:r>
           </w:p>
         </w:tc>
         <w:tc>
@@ -6873,6 +6915,12 @@
                 <w:rFonts w:eastAsia="Calibri"/>
               </w:rPr>
             </w:pPr>
+            <w:r>
+              <w:rPr>
+                <w:rFonts w:eastAsia="Calibri"/>
+              </w:rPr>
+              <w:t>95-5</w:t>
+            </w:r>
           </w:p>
         </w:tc>
         <w:tc>
@@ -6885,6 +6933,12 @@
                 <w:rFonts w:eastAsia="Calibri"/>
               </w:rPr>
             </w:pPr>
+            <w:r>
+              <w:rPr>
+                <w:rFonts w:eastAsia="Calibri"/>
+              </w:rPr>
+              <w:t>90</w:t>
+            </w:r>
           </w:p>
         </w:tc>
         <w:tc>
@@ -6897,6 +6951,46 @@
                 <w:rFonts w:eastAsia="Calibri"/>
               </w:rPr>
             </w:pPr>
+            <w:r>
+              <w:rPr>
+                <w:noProof/>
+              </w:rPr>
+              <w:drawing>
+                <wp:inline distT="0" distB="0" distL="0" distR="0" wp14:anchorId="4B290969" wp14:editId="6D4E353E">
+                  <wp:extent cx="1321806" cy="2824681"/>
+                  <wp:effectExtent l="0" t="0" r="0" b="0"/>
+                  <wp:docPr id="1" name="Picture 1"/>
+                  <wp:cNvGraphicFramePr>
+                    <a:graphicFrameLocks xmlns:a="http://schemas.openxmlformats.org/drawingml/2006/main" noChangeAspect="1"/>
+                  </wp:cNvGraphicFramePr>
+                  <a:graphic xmlns:a="http://schemas.openxmlformats.org/drawingml/2006/main">
+                    <a:graphicData uri="http://schemas.openxmlformats.org/drawingml/2006/picture">
+                      <pic:pic xmlns:pic="http://schemas.openxmlformats.org/drawingml/2006/picture">
+                        <pic:nvPicPr>
+                          <pic:cNvPr id="1" name=""/>
+                          <pic:cNvPicPr/>
+                        </pic:nvPicPr>
+                        <pic:blipFill>
+                          <a:blip r:embed="rId16"/>
+                          <a:stretch>
+                            <a:fillRect/>
+                          </a:stretch>
+                        </pic:blipFill>
+                        <pic:spPr>
+                          <a:xfrm>
+                            <a:off x="0" y="0"/>
+                            <a:ext cx="1325644" cy="2832883"/>
+                          </a:xfrm>
+                          <a:prstGeom prst="rect">
+                            <a:avLst/>
+                          </a:prstGeom>
+                        </pic:spPr>
+                      </pic:pic>
+                    </a:graphicData>
+                  </a:graphic>
+                </wp:inline>
+              </w:drawing>
+            </w:r>
           </w:p>
         </w:tc>
         <w:tc>
@@ -6909,6 +7003,12 @@
                 <w:rFonts w:eastAsia="Calibri"/>
               </w:rPr>
             </w:pPr>
+            <w:r>
+              <w:rPr>
+                <w:rFonts w:eastAsia="Calibri"/>
+              </w:rPr>
+              <w:t>Pass</w:t>
+            </w:r>
           </w:p>
         </w:tc>
       </w:tr>
@@ -6930,13 +7030,14 @@
               <w:rPr>
                 <w:rFonts w:eastAsia="Calibri"/>
               </w:rPr>
+              <w:lastRenderedPageBreak/>
               <w:t>2</w:t>
             </w:r>
           </w:p>
         </w:tc>
         <w:tc>
           <w:tcPr>
-            <w:tcW w:w="1065" w:type="dxa"/>
+            <w:tcW w:w="1203" w:type="dxa"/>
             <w:gridSpan w:val="2"/>
           </w:tcPr>
           <w:p>
@@ -6949,13 +7050,7 @@
               <w:rPr>
                 <w:rFonts w:eastAsia="Calibri"/>
               </w:rPr>
-              <w:t xml:space="preserve">RANGE </w:t>
-            </w:r>
-            <w:r>
-              <w:rPr>
-                <w:rFonts w:eastAsia="Calibri"/>
-              </w:rPr>
-              <w:t>Outputs</w:t>
+              <w:t>RANGE Outputs</w:t>
             </w:r>
           </w:p>
           <w:p>
@@ -6974,7 +7069,7 @@
         </w:tc>
         <w:tc>
           <w:tcPr>
-            <w:tcW w:w="2548" w:type="dxa"/>
+            <w:tcW w:w="2410" w:type="dxa"/>
           </w:tcPr>
           <w:p>
             <w:pPr>
@@ -6983,6 +7078,12 @@
                 <w:rFonts w:eastAsia="Calibri"/>
               </w:rPr>
             </w:pPr>
+            <w:r>
+              <w:rPr>
+                <w:rFonts w:eastAsia="Calibri"/>
+              </w:rPr>
+              <w:t>Generate data then use range function. Does it output into a double?</w:t>
+            </w:r>
           </w:p>
         </w:tc>
         <w:tc>
@@ -7017,6 +7118,54 @@
           </w:tcPr>
           <w:p>
             <w:pPr>
+              <w:rPr>
+                <w:rFonts w:eastAsia="Calibri"/>
+              </w:rPr>
+            </w:pPr>
+            <w:r>
+              <w:rPr>
+                <w:noProof/>
+              </w:rPr>
+              <w:drawing>
+                <wp:inline distT="0" distB="0" distL="0" distR="0" wp14:anchorId="2D06BD51" wp14:editId="276B8C04">
+                  <wp:extent cx="1589995" cy="1095469"/>
+                  <wp:effectExtent l="0" t="0" r="0" b="0"/>
+                  <wp:docPr id="4" name="Picture 4"/>
+                  <wp:cNvGraphicFramePr>
+                    <a:graphicFrameLocks xmlns:a="http://schemas.openxmlformats.org/drawingml/2006/main" noChangeAspect="1"/>
+                  </wp:cNvGraphicFramePr>
+                  <a:graphic xmlns:a="http://schemas.openxmlformats.org/drawingml/2006/main">
+                    <a:graphicData uri="http://schemas.openxmlformats.org/drawingml/2006/picture">
+                      <pic:pic xmlns:pic="http://schemas.openxmlformats.org/drawingml/2006/picture">
+                        <pic:nvPicPr>
+                          <pic:cNvPr id="1" name=""/>
+                          <pic:cNvPicPr/>
+                        </pic:nvPicPr>
+                        <pic:blipFill>
+                          <a:blip r:embed="rId17"/>
+                          <a:stretch>
+                            <a:fillRect/>
+                          </a:stretch>
+                        </pic:blipFill>
+                        <pic:spPr>
+                          <a:xfrm>
+                            <a:off x="0" y="0"/>
+                            <a:ext cx="1595109" cy="1098992"/>
+                          </a:xfrm>
+                          <a:prstGeom prst="rect">
+                            <a:avLst/>
+                          </a:prstGeom>
+                        </pic:spPr>
+                      </pic:pic>
+                    </a:graphicData>
+                  </a:graphic>
+                </wp:inline>
+              </w:drawing>
+            </w:r>
+          </w:p>
+          <w:p>
+            <w:pPr>
+              <w:ind w:firstLine="720"/>
               <w:rPr>
                 <w:rFonts w:eastAsia="Calibri"/>
               </w:rPr>
@@ -7060,7 +7209,7 @@
         </w:tc>
         <w:tc>
           <w:tcPr>
-            <w:tcW w:w="1065" w:type="dxa"/>
+            <w:tcW w:w="1203" w:type="dxa"/>
             <w:gridSpan w:val="2"/>
           </w:tcPr>
           <w:p>
@@ -7073,13 +7222,13 @@
               <w:rPr>
                 <w:rFonts w:eastAsia="Calibri"/>
               </w:rPr>
-              <w:t>RANGE Correct Math</w:t>
-            </w:r>
-          </w:p>
-        </w:tc>
-        <w:tc>
-          <w:tcPr>
-            <w:tcW w:w="2548" w:type="dxa"/>
+              <w:t xml:space="preserve">RANGE </w:t>
+            </w:r>
+          </w:p>
+        </w:tc>
+        <w:tc>
+          <w:tcPr>
+            <w:tcW w:w="2410" w:type="dxa"/>
           </w:tcPr>
           <w:p>
             <w:pPr>
@@ -7165,7 +7314,7 @@
         </w:tc>
         <w:tc>
           <w:tcPr>
-            <w:tcW w:w="1065" w:type="dxa"/>
+            <w:tcW w:w="1203" w:type="dxa"/>
             <w:gridSpan w:val="2"/>
           </w:tcPr>
           <w:p>
@@ -7178,13 +7327,19 @@
               <w:rPr>
                 <w:rFonts w:eastAsia="Calibri"/>
               </w:rPr>
-              <w:t>MODE Correct Math</w:t>
-            </w:r>
-          </w:p>
-        </w:tc>
-        <w:tc>
-          <w:tcPr>
-            <w:tcW w:w="2548" w:type="dxa"/>
+              <w:t xml:space="preserve">MODE </w:t>
+            </w:r>
+            <w:r>
+              <w:rPr>
+                <w:rFonts w:eastAsia="Calibri"/>
+              </w:rPr>
+              <w:t>Logical Error</w:t>
+            </w:r>
+          </w:p>
+        </w:tc>
+        <w:tc>
+          <w:tcPr>
+            <w:tcW w:w="2410" w:type="dxa"/>
           </w:tcPr>
           <w:p>
             <w:pPr>
@@ -7270,7 +7425,7 @@
         </w:tc>
         <w:tc>
           <w:tcPr>
-            <w:tcW w:w="1065" w:type="dxa"/>
+            <w:tcW w:w="1203" w:type="dxa"/>
             <w:gridSpan w:val="2"/>
           </w:tcPr>
           <w:p>
@@ -7289,7 +7444,7 @@
         </w:tc>
         <w:tc>
           <w:tcPr>
-            <w:tcW w:w="2548" w:type="dxa"/>
+            <w:tcW w:w="2410" w:type="dxa"/>
           </w:tcPr>
           <w:p>
             <w:pPr>
@@ -7369,14 +7524,801 @@
               <w:rPr>
                 <w:rFonts w:eastAsia="Calibri"/>
               </w:rPr>
+              <w:t>6</w:t>
+            </w:r>
+          </w:p>
+        </w:tc>
+        <w:tc>
+          <w:tcPr>
+            <w:tcW w:w="1203" w:type="dxa"/>
+            <w:gridSpan w:val="2"/>
+          </w:tcPr>
+          <w:p>
+            <w:pPr>
+              <w:rPr>
+                <w:rFonts w:eastAsia="Calibri"/>
+              </w:rPr>
+            </w:pPr>
+            <w:r>
+              <w:rPr>
+                <w:rFonts w:eastAsia="Calibri"/>
+              </w:rPr>
+              <w:t>MODE</w:t>
+            </w:r>
+          </w:p>
+          <w:p>
+            <w:pPr>
+              <w:rPr>
+                <w:rFonts w:eastAsia="Calibri"/>
+              </w:rPr>
+            </w:pPr>
+            <w:r>
+              <w:rPr>
+                <w:rFonts w:eastAsia="Calibri"/>
+              </w:rPr>
+              <w:t>Empty Array</w:t>
+            </w:r>
+          </w:p>
+        </w:tc>
+        <w:tc>
+          <w:tcPr>
+            <w:tcW w:w="2410" w:type="dxa"/>
+          </w:tcPr>
+          <w:p>
+            <w:pPr>
+              <w:spacing w:after="0"/>
+              <w:rPr>
+                <w:rFonts w:eastAsia="Calibri"/>
+              </w:rPr>
+            </w:pPr>
+          </w:p>
+        </w:tc>
+        <w:tc>
+          <w:tcPr>
+            <w:tcW w:w="1565" w:type="dxa"/>
+            <w:gridSpan w:val="2"/>
+          </w:tcPr>
+          <w:p>
+            <w:pPr>
+              <w:spacing w:after="0"/>
+              <w:rPr>
+                <w:rFonts w:eastAsia="Calibri"/>
+              </w:rPr>
+            </w:pPr>
+          </w:p>
+        </w:tc>
+        <w:tc>
+          <w:tcPr>
+            <w:tcW w:w="1036" w:type="dxa"/>
+          </w:tcPr>
+          <w:p>
+            <w:pPr>
+              <w:rPr>
+                <w:rFonts w:eastAsia="Calibri"/>
+              </w:rPr>
+            </w:pPr>
+          </w:p>
+        </w:tc>
+        <w:tc>
+          <w:tcPr>
+            <w:tcW w:w="1960" w:type="dxa"/>
+          </w:tcPr>
+          <w:p>
+            <w:pPr>
+              <w:rPr>
+                <w:rFonts w:eastAsia="Calibri"/>
+              </w:rPr>
+            </w:pPr>
+          </w:p>
+        </w:tc>
+        <w:tc>
+          <w:tcPr>
+            <w:tcW w:w="878" w:type="dxa"/>
+          </w:tcPr>
+          <w:p>
+            <w:pPr>
+              <w:rPr>
+                <w:rFonts w:eastAsia="Calibri"/>
+              </w:rPr>
+            </w:pPr>
+          </w:p>
+        </w:tc>
+      </w:tr>
+      <w:tr>
+        <w:trPr>
+          <w:trHeight w:val="745"/>
+        </w:trPr>
+        <w:tc>
+          <w:tcPr>
+            <w:tcW w:w="635" w:type="dxa"/>
+          </w:tcPr>
+          <w:p>
+            <w:pPr>
+              <w:rPr>
+                <w:rFonts w:eastAsia="Calibri"/>
+              </w:rPr>
+            </w:pPr>
+            <w:r>
+              <w:rPr>
+                <w:rFonts w:eastAsia="Calibri"/>
+              </w:rPr>
+              <w:t>7</w:t>
+            </w:r>
+          </w:p>
+        </w:tc>
+        <w:tc>
+          <w:tcPr>
+            <w:tcW w:w="1203" w:type="dxa"/>
+            <w:gridSpan w:val="2"/>
+          </w:tcPr>
+          <w:p>
+            <w:pPr>
+              <w:rPr>
+                <w:rFonts w:eastAsia="Calibri"/>
+              </w:rPr>
+            </w:pPr>
+            <w:r>
+              <w:rPr>
+                <w:rFonts w:eastAsia="Calibri"/>
+              </w:rPr>
+              <w:t>MID EX</w:t>
+            </w:r>
+          </w:p>
+          <w:p>
+            <w:pPr>
+              <w:rPr>
+                <w:rFonts w:eastAsia="Calibri"/>
+              </w:rPr>
+            </w:pPr>
+            <w:r>
+              <w:rPr>
+                <w:rFonts w:eastAsia="Calibri"/>
+              </w:rPr>
+              <w:t>Logical error</w:t>
+            </w:r>
+          </w:p>
+        </w:tc>
+        <w:tc>
+          <w:tcPr>
+            <w:tcW w:w="2410" w:type="dxa"/>
+          </w:tcPr>
+          <w:p>
+            <w:pPr>
+              <w:spacing w:after="0"/>
+              <w:rPr>
+                <w:rFonts w:eastAsia="Calibri"/>
+              </w:rPr>
+            </w:pPr>
+          </w:p>
+        </w:tc>
+        <w:tc>
+          <w:tcPr>
+            <w:tcW w:w="1565" w:type="dxa"/>
+            <w:gridSpan w:val="2"/>
+          </w:tcPr>
+          <w:p>
+            <w:pPr>
+              <w:spacing w:after="0"/>
+              <w:rPr>
+                <w:rFonts w:eastAsia="Calibri"/>
+              </w:rPr>
+            </w:pPr>
+          </w:p>
+        </w:tc>
+        <w:tc>
+          <w:tcPr>
+            <w:tcW w:w="1036" w:type="dxa"/>
+          </w:tcPr>
+          <w:p>
+            <w:pPr>
+              <w:rPr>
+                <w:rFonts w:eastAsia="Calibri"/>
+              </w:rPr>
+            </w:pPr>
+          </w:p>
+        </w:tc>
+        <w:tc>
+          <w:tcPr>
+            <w:tcW w:w="1960" w:type="dxa"/>
+          </w:tcPr>
+          <w:p>
+            <w:pPr>
+              <w:rPr>
+                <w:rFonts w:eastAsia="Calibri"/>
+              </w:rPr>
+            </w:pPr>
+          </w:p>
+        </w:tc>
+        <w:tc>
+          <w:tcPr>
+            <w:tcW w:w="878" w:type="dxa"/>
+          </w:tcPr>
+          <w:p>
+            <w:pPr>
+              <w:rPr>
+                <w:rFonts w:eastAsia="Calibri"/>
+              </w:rPr>
+            </w:pPr>
+          </w:p>
+        </w:tc>
+      </w:tr>
+      <w:tr>
+        <w:trPr>
+          <w:trHeight w:val="745"/>
+        </w:trPr>
+        <w:tc>
+          <w:tcPr>
+            <w:tcW w:w="635" w:type="dxa"/>
+          </w:tcPr>
+          <w:p>
+            <w:pPr>
+              <w:rPr>
+                <w:rFonts w:eastAsia="Calibri"/>
+              </w:rPr>
+            </w:pPr>
+            <w:r>
+              <w:rPr>
+                <w:rFonts w:eastAsia="Calibri"/>
+              </w:rPr>
+              <w:t>8</w:t>
+            </w:r>
+          </w:p>
+        </w:tc>
+        <w:tc>
+          <w:tcPr>
+            <w:tcW w:w="1203" w:type="dxa"/>
+            <w:gridSpan w:val="2"/>
+          </w:tcPr>
+          <w:p>
+            <w:pPr>
+              <w:rPr>
+                <w:rFonts w:eastAsia="Calibri"/>
+              </w:rPr>
+            </w:pPr>
+            <w:r>
+              <w:rPr>
+                <w:rFonts w:eastAsia="Calibri"/>
+              </w:rPr>
+              <w:t>MID EX</w:t>
+            </w:r>
+          </w:p>
+        </w:tc>
+        <w:tc>
+          <w:tcPr>
+            <w:tcW w:w="2410" w:type="dxa"/>
+          </w:tcPr>
+          <w:p>
+            <w:pPr>
+              <w:spacing w:after="0"/>
+              <w:rPr>
+                <w:rFonts w:eastAsia="Calibri"/>
+              </w:rPr>
+            </w:pPr>
+          </w:p>
+        </w:tc>
+        <w:tc>
+          <w:tcPr>
+            <w:tcW w:w="1565" w:type="dxa"/>
+            <w:gridSpan w:val="2"/>
+          </w:tcPr>
+          <w:p>
+            <w:pPr>
+              <w:spacing w:after="0"/>
+              <w:rPr>
+                <w:rFonts w:eastAsia="Calibri"/>
+              </w:rPr>
+            </w:pPr>
+          </w:p>
+        </w:tc>
+        <w:tc>
+          <w:tcPr>
+            <w:tcW w:w="1036" w:type="dxa"/>
+          </w:tcPr>
+          <w:p>
+            <w:pPr>
+              <w:rPr>
+                <w:rFonts w:eastAsia="Calibri"/>
+              </w:rPr>
+            </w:pPr>
+          </w:p>
+        </w:tc>
+        <w:tc>
+          <w:tcPr>
+            <w:tcW w:w="1960" w:type="dxa"/>
+          </w:tcPr>
+          <w:p>
+            <w:pPr>
+              <w:rPr>
+                <w:rFonts w:eastAsia="Calibri"/>
+              </w:rPr>
+            </w:pPr>
+          </w:p>
+        </w:tc>
+        <w:tc>
+          <w:tcPr>
+            <w:tcW w:w="878" w:type="dxa"/>
+          </w:tcPr>
+          <w:p>
+            <w:pPr>
+              <w:rPr>
+                <w:rFonts w:eastAsia="Calibri"/>
+              </w:rPr>
+            </w:pPr>
+          </w:p>
+        </w:tc>
+      </w:tr>
+      <w:tr>
+        <w:trPr>
+          <w:trHeight w:val="745"/>
+        </w:trPr>
+        <w:tc>
+          <w:tcPr>
+            <w:tcW w:w="635" w:type="dxa"/>
+          </w:tcPr>
+          <w:p>
+            <w:pPr>
+              <w:rPr>
+                <w:rFonts w:eastAsia="Calibri"/>
+              </w:rPr>
+            </w:pPr>
+            <w:r>
+              <w:rPr>
+                <w:rFonts w:eastAsia="Calibri"/>
+              </w:rPr>
+              <w:t>9</w:t>
+            </w:r>
+          </w:p>
+        </w:tc>
+        <w:tc>
+          <w:tcPr>
+            <w:tcW w:w="1203" w:type="dxa"/>
+            <w:gridSpan w:val="2"/>
+          </w:tcPr>
+          <w:p>
+            <w:pPr>
+              <w:rPr>
+                <w:rFonts w:eastAsia="Calibri"/>
+              </w:rPr>
+            </w:pPr>
+            <w:r>
+              <w:rPr>
+                <w:rFonts w:eastAsia="Calibri"/>
+              </w:rPr>
+              <w:t>MID EX</w:t>
+            </w:r>
+          </w:p>
+        </w:tc>
+        <w:tc>
+          <w:tcPr>
+            <w:tcW w:w="2410" w:type="dxa"/>
+          </w:tcPr>
+          <w:p>
+            <w:pPr>
+              <w:spacing w:after="0"/>
+              <w:rPr>
+                <w:rFonts w:eastAsia="Calibri"/>
+              </w:rPr>
+            </w:pPr>
+          </w:p>
+        </w:tc>
+        <w:tc>
+          <w:tcPr>
+            <w:tcW w:w="1565" w:type="dxa"/>
+            <w:gridSpan w:val="2"/>
+          </w:tcPr>
+          <w:p>
+            <w:pPr>
+              <w:spacing w:after="0"/>
+              <w:rPr>
+                <w:rFonts w:eastAsia="Calibri"/>
+              </w:rPr>
+            </w:pPr>
+          </w:p>
+        </w:tc>
+        <w:tc>
+          <w:tcPr>
+            <w:tcW w:w="1036" w:type="dxa"/>
+          </w:tcPr>
+          <w:p>
+            <w:pPr>
+              <w:rPr>
+                <w:rFonts w:eastAsia="Calibri"/>
+              </w:rPr>
+            </w:pPr>
+          </w:p>
+        </w:tc>
+        <w:tc>
+          <w:tcPr>
+            <w:tcW w:w="1960" w:type="dxa"/>
+          </w:tcPr>
+          <w:p>
+            <w:pPr>
+              <w:rPr>
+                <w:rFonts w:eastAsia="Calibri"/>
+              </w:rPr>
+            </w:pPr>
+          </w:p>
+        </w:tc>
+        <w:tc>
+          <w:tcPr>
+            <w:tcW w:w="878" w:type="dxa"/>
+          </w:tcPr>
+          <w:p>
+            <w:pPr>
+              <w:rPr>
+                <w:rFonts w:eastAsia="Calibri"/>
+              </w:rPr>
+            </w:pPr>
+          </w:p>
+        </w:tc>
+      </w:tr>
+      <w:tr>
+        <w:trPr>
+          <w:trHeight w:val="745"/>
+        </w:trPr>
+        <w:tc>
+          <w:tcPr>
+            <w:tcW w:w="635" w:type="dxa"/>
+          </w:tcPr>
+          <w:p>
+            <w:pPr>
+              <w:rPr>
+                <w:rFonts w:eastAsia="Calibri"/>
+              </w:rPr>
+            </w:pPr>
+            <w:r>
+              <w:rPr>
+                <w:rFonts w:eastAsia="Calibri"/>
+              </w:rPr>
+              <w:t>10</w:t>
+            </w:r>
+          </w:p>
+        </w:tc>
+        <w:tc>
+          <w:tcPr>
+            <w:tcW w:w="1203" w:type="dxa"/>
+            <w:gridSpan w:val="2"/>
+          </w:tcPr>
+          <w:p>
+            <w:pPr>
+              <w:rPr>
+                <w:rFonts w:eastAsia="Calibri"/>
+              </w:rPr>
+            </w:pPr>
+            <w:r>
+              <w:rPr>
+                <w:rFonts w:eastAsia="Calibri"/>
+              </w:rPr>
+              <w:t>AVERAGE</w:t>
+            </w:r>
+          </w:p>
+          <w:p>
+            <w:pPr>
+              <w:rPr>
+                <w:rFonts w:eastAsia="Calibri"/>
+              </w:rPr>
+            </w:pPr>
+            <w:r>
+              <w:rPr>
+                <w:rFonts w:eastAsia="Calibri"/>
+              </w:rPr>
+              <w:t>Logical error</w:t>
+            </w:r>
+          </w:p>
+        </w:tc>
+        <w:tc>
+          <w:tcPr>
+            <w:tcW w:w="2410" w:type="dxa"/>
+          </w:tcPr>
+          <w:p>
+            <w:pPr>
+              <w:spacing w:after="0"/>
+              <w:rPr>
+                <w:rFonts w:eastAsia="Calibri"/>
+              </w:rPr>
+            </w:pPr>
+          </w:p>
+        </w:tc>
+        <w:tc>
+          <w:tcPr>
+            <w:tcW w:w="1565" w:type="dxa"/>
+            <w:gridSpan w:val="2"/>
+          </w:tcPr>
+          <w:p>
+            <w:pPr>
+              <w:spacing w:after="0"/>
+              <w:rPr>
+                <w:rFonts w:eastAsia="Calibri"/>
+              </w:rPr>
+            </w:pPr>
+          </w:p>
+        </w:tc>
+        <w:tc>
+          <w:tcPr>
+            <w:tcW w:w="1036" w:type="dxa"/>
+          </w:tcPr>
+          <w:p>
+            <w:pPr>
+              <w:rPr>
+                <w:rFonts w:eastAsia="Calibri"/>
+              </w:rPr>
+            </w:pPr>
+          </w:p>
+        </w:tc>
+        <w:tc>
+          <w:tcPr>
+            <w:tcW w:w="1960" w:type="dxa"/>
+          </w:tcPr>
+          <w:p>
+            <w:pPr>
+              <w:rPr>
+                <w:rFonts w:eastAsia="Calibri"/>
+              </w:rPr>
+            </w:pPr>
+          </w:p>
+        </w:tc>
+        <w:tc>
+          <w:tcPr>
+            <w:tcW w:w="878" w:type="dxa"/>
+          </w:tcPr>
+          <w:p>
+            <w:pPr>
+              <w:rPr>
+                <w:rFonts w:eastAsia="Calibri"/>
+              </w:rPr>
+            </w:pPr>
+          </w:p>
+        </w:tc>
+      </w:tr>
+      <w:tr>
+        <w:trPr>
+          <w:trHeight w:val="745"/>
+        </w:trPr>
+        <w:tc>
+          <w:tcPr>
+            <w:tcW w:w="635" w:type="dxa"/>
+          </w:tcPr>
+          <w:p>
+            <w:pPr>
+              <w:rPr>
+                <w:rFonts w:eastAsia="Calibri"/>
+              </w:rPr>
+            </w:pPr>
+            <w:r>
+              <w:rPr>
+                <w:rFonts w:eastAsia="Calibri"/>
+              </w:rPr>
+              <w:t>11</w:t>
+            </w:r>
+          </w:p>
+        </w:tc>
+        <w:tc>
+          <w:tcPr>
+            <w:tcW w:w="1203" w:type="dxa"/>
+            <w:gridSpan w:val="2"/>
+          </w:tcPr>
+          <w:p>
+            <w:pPr>
+              <w:rPr>
+                <w:rFonts w:eastAsia="Calibri"/>
+              </w:rPr>
+            </w:pPr>
+            <w:r>
+              <w:rPr>
+                <w:rFonts w:eastAsia="Calibri"/>
+              </w:rPr>
+              <w:t>AVERAGE</w:t>
+            </w:r>
+          </w:p>
+          <w:p>
+            <w:pPr>
+              <w:rPr>
+                <w:rFonts w:eastAsia="Calibri"/>
+              </w:rPr>
+            </w:pPr>
+            <w:r>
+              <w:rPr>
+                <w:rFonts w:eastAsia="Calibri"/>
+              </w:rPr>
+              <w:t>Error catch</w:t>
+            </w:r>
+          </w:p>
+        </w:tc>
+        <w:tc>
+          <w:tcPr>
+            <w:tcW w:w="2410" w:type="dxa"/>
+          </w:tcPr>
+          <w:p>
+            <w:pPr>
+              <w:spacing w:after="0"/>
+              <w:rPr>
+                <w:rFonts w:eastAsia="Calibri"/>
+              </w:rPr>
+            </w:pPr>
+          </w:p>
+        </w:tc>
+        <w:tc>
+          <w:tcPr>
+            <w:tcW w:w="1565" w:type="dxa"/>
+            <w:gridSpan w:val="2"/>
+          </w:tcPr>
+          <w:p>
+            <w:pPr>
+              <w:spacing w:after="0"/>
+              <w:rPr>
+                <w:rFonts w:eastAsia="Calibri"/>
+              </w:rPr>
+            </w:pPr>
+          </w:p>
+        </w:tc>
+        <w:tc>
+          <w:tcPr>
+            <w:tcW w:w="1036" w:type="dxa"/>
+          </w:tcPr>
+          <w:p>
+            <w:pPr>
+              <w:rPr>
+                <w:rFonts w:eastAsia="Calibri"/>
+              </w:rPr>
+            </w:pPr>
+          </w:p>
+        </w:tc>
+        <w:tc>
+          <w:tcPr>
+            <w:tcW w:w="1960" w:type="dxa"/>
+          </w:tcPr>
+          <w:p>
+            <w:pPr>
+              <w:rPr>
+                <w:rFonts w:eastAsia="Calibri"/>
+              </w:rPr>
+            </w:pPr>
+          </w:p>
+        </w:tc>
+        <w:tc>
+          <w:tcPr>
+            <w:tcW w:w="878" w:type="dxa"/>
+          </w:tcPr>
+          <w:p>
+            <w:pPr>
+              <w:rPr>
+                <w:rFonts w:eastAsia="Calibri"/>
+              </w:rPr>
+            </w:pPr>
+          </w:p>
+        </w:tc>
+      </w:tr>
+      <w:tr>
+        <w:trPr>
+          <w:trHeight w:val="745"/>
+        </w:trPr>
+        <w:tc>
+          <w:tcPr>
+            <w:tcW w:w="635" w:type="dxa"/>
+          </w:tcPr>
+          <w:p>
+            <w:pPr>
+              <w:rPr>
+                <w:rFonts w:eastAsia="Calibri"/>
+              </w:rPr>
+            </w:pPr>
+            <w:r>
+              <w:rPr>
+                <w:rFonts w:eastAsia="Calibri"/>
+              </w:rPr>
+              <w:t>12</w:t>
+            </w:r>
+          </w:p>
+        </w:tc>
+        <w:tc>
+          <w:tcPr>
+            <w:tcW w:w="1203" w:type="dxa"/>
+            <w:gridSpan w:val="2"/>
+          </w:tcPr>
+          <w:p>
+            <w:pPr>
+              <w:rPr>
+                <w:rFonts w:eastAsia="Calibri"/>
+              </w:rPr>
+            </w:pPr>
+            <w:r>
+              <w:rPr>
+                <w:rFonts w:eastAsia="Calibri"/>
+              </w:rPr>
+              <w:t>AVERAGE</w:t>
+            </w:r>
+          </w:p>
+        </w:tc>
+        <w:tc>
+          <w:tcPr>
+            <w:tcW w:w="2410" w:type="dxa"/>
+          </w:tcPr>
+          <w:p>
+            <w:pPr>
+              <w:spacing w:after="0"/>
+              <w:rPr>
+                <w:rFonts w:eastAsia="Calibri"/>
+              </w:rPr>
+            </w:pPr>
+          </w:p>
+        </w:tc>
+        <w:tc>
+          <w:tcPr>
+            <w:tcW w:w="1565" w:type="dxa"/>
+            <w:gridSpan w:val="2"/>
+          </w:tcPr>
+          <w:p>
+            <w:pPr>
+              <w:spacing w:after="0"/>
+              <w:rPr>
+                <w:rFonts w:eastAsia="Calibri"/>
+              </w:rPr>
+            </w:pPr>
+          </w:p>
+        </w:tc>
+        <w:tc>
+          <w:tcPr>
+            <w:tcW w:w="1036" w:type="dxa"/>
+          </w:tcPr>
+          <w:p>
+            <w:pPr>
+              <w:rPr>
+                <w:rFonts w:eastAsia="Calibri"/>
+              </w:rPr>
+            </w:pPr>
+          </w:p>
+        </w:tc>
+        <w:tc>
+          <w:tcPr>
+            <w:tcW w:w="1960" w:type="dxa"/>
+          </w:tcPr>
+          <w:p>
+            <w:pPr>
+              <w:rPr>
+                <w:rFonts w:eastAsia="Calibri"/>
+              </w:rPr>
+            </w:pPr>
+          </w:p>
+        </w:tc>
+        <w:tc>
+          <w:tcPr>
+            <w:tcW w:w="878" w:type="dxa"/>
+          </w:tcPr>
+          <w:p>
+            <w:pPr>
+              <w:rPr>
+                <w:rFonts w:eastAsia="Calibri"/>
+              </w:rPr>
+            </w:pPr>
+          </w:p>
+        </w:tc>
+      </w:tr>
+      <w:tr>
+        <w:trPr>
+          <w:trHeight w:val="745"/>
+        </w:trPr>
+        <w:tc>
+          <w:tcPr>
+            <w:tcW w:w="635" w:type="dxa"/>
+          </w:tcPr>
+          <w:p>
+            <w:pPr>
+              <w:rPr>
+                <w:rFonts w:eastAsia="Calibri"/>
+              </w:rPr>
+            </w:pPr>
+            <w:r>
+              <w:rPr>
+                <w:rFonts w:eastAsia="Calibri"/>
+              </w:rPr>
               <w:lastRenderedPageBreak/>
-              <w:t>6</w:t>
-            </w:r>
-          </w:p>
-        </w:tc>
-        <w:tc>
-          <w:tcPr>
-            <w:tcW w:w="1065" w:type="dxa"/>
+              <w:t>13</w:t>
+            </w:r>
+          </w:p>
+        </w:tc>
+        <w:tc>
+          <w:tcPr>
+            <w:tcW w:w="1203" w:type="dxa"/>
             <w:gridSpan w:val="2"/>
           </w:tcPr>
           <w:p>
@@ -7385,17 +8327,803 @@
                 <w:rFonts w:eastAsia="Calibri"/>
               </w:rPr>
             </w:pPr>
-            <w:r>
-              <w:rPr>
-                <w:rFonts w:eastAsia="Calibri"/>
-              </w:rPr>
-              <w:t xml:space="preserve">MODE </w:t>
-            </w:r>
-          </w:p>
-        </w:tc>
-        <w:tc>
-          <w:tcPr>
-            <w:tcW w:w="2548" w:type="dxa"/>
+          </w:p>
+        </w:tc>
+        <w:tc>
+          <w:tcPr>
+            <w:tcW w:w="2410" w:type="dxa"/>
+          </w:tcPr>
+          <w:p>
+            <w:pPr>
+              <w:spacing w:after="0"/>
+              <w:rPr>
+                <w:rFonts w:eastAsia="Calibri"/>
+              </w:rPr>
+            </w:pPr>
+          </w:p>
+        </w:tc>
+        <w:tc>
+          <w:tcPr>
+            <w:tcW w:w="1565" w:type="dxa"/>
+            <w:gridSpan w:val="2"/>
+          </w:tcPr>
+          <w:p>
+            <w:pPr>
+              <w:spacing w:after="0"/>
+              <w:rPr>
+                <w:rFonts w:eastAsia="Calibri"/>
+              </w:rPr>
+            </w:pPr>
+          </w:p>
+        </w:tc>
+        <w:tc>
+          <w:tcPr>
+            <w:tcW w:w="1036" w:type="dxa"/>
+          </w:tcPr>
+          <w:p>
+            <w:pPr>
+              <w:rPr>
+                <w:rFonts w:eastAsia="Calibri"/>
+              </w:rPr>
+            </w:pPr>
+          </w:p>
+        </w:tc>
+        <w:tc>
+          <w:tcPr>
+            <w:tcW w:w="1960" w:type="dxa"/>
+          </w:tcPr>
+          <w:p>
+            <w:pPr>
+              <w:rPr>
+                <w:rFonts w:eastAsia="Calibri"/>
+              </w:rPr>
+            </w:pPr>
+          </w:p>
+        </w:tc>
+        <w:tc>
+          <w:tcPr>
+            <w:tcW w:w="878" w:type="dxa"/>
+          </w:tcPr>
+          <w:p>
+            <w:pPr>
+              <w:rPr>
+                <w:rFonts w:eastAsia="Calibri"/>
+              </w:rPr>
+            </w:pPr>
+          </w:p>
+        </w:tc>
+      </w:tr>
+      <w:tr>
+        <w:trPr>
+          <w:trHeight w:val="745"/>
+        </w:trPr>
+        <w:tc>
+          <w:tcPr>
+            <w:tcW w:w="635" w:type="dxa"/>
+          </w:tcPr>
+          <w:p>
+            <w:pPr>
+              <w:rPr>
+                <w:rFonts w:eastAsia="Calibri"/>
+              </w:rPr>
+            </w:pPr>
+            <w:r>
+              <w:rPr>
+                <w:rFonts w:eastAsia="Calibri"/>
+              </w:rPr>
+              <w:t>14</w:t>
+            </w:r>
+          </w:p>
+        </w:tc>
+        <w:tc>
+          <w:tcPr>
+            <w:tcW w:w="1203" w:type="dxa"/>
+            <w:gridSpan w:val="2"/>
+          </w:tcPr>
+          <w:p>
+            <w:pPr>
+              <w:rPr>
+                <w:rFonts w:eastAsia="Calibri"/>
+              </w:rPr>
+            </w:pPr>
+          </w:p>
+        </w:tc>
+        <w:tc>
+          <w:tcPr>
+            <w:tcW w:w="2410" w:type="dxa"/>
+          </w:tcPr>
+          <w:p>
+            <w:pPr>
+              <w:spacing w:after="0"/>
+              <w:rPr>
+                <w:rFonts w:eastAsia="Calibri"/>
+              </w:rPr>
+            </w:pPr>
+          </w:p>
+        </w:tc>
+        <w:tc>
+          <w:tcPr>
+            <w:tcW w:w="1565" w:type="dxa"/>
+            <w:gridSpan w:val="2"/>
+          </w:tcPr>
+          <w:p>
+            <w:pPr>
+              <w:spacing w:after="0"/>
+              <w:rPr>
+                <w:rFonts w:eastAsia="Calibri"/>
+              </w:rPr>
+            </w:pPr>
+          </w:p>
+        </w:tc>
+        <w:tc>
+          <w:tcPr>
+            <w:tcW w:w="1036" w:type="dxa"/>
+          </w:tcPr>
+          <w:p>
+            <w:pPr>
+              <w:rPr>
+                <w:rFonts w:eastAsia="Calibri"/>
+              </w:rPr>
+            </w:pPr>
+          </w:p>
+        </w:tc>
+        <w:tc>
+          <w:tcPr>
+            <w:tcW w:w="1960" w:type="dxa"/>
+          </w:tcPr>
+          <w:p>
+            <w:pPr>
+              <w:rPr>
+                <w:rFonts w:eastAsia="Calibri"/>
+              </w:rPr>
+            </w:pPr>
+          </w:p>
+        </w:tc>
+        <w:tc>
+          <w:tcPr>
+            <w:tcW w:w="878" w:type="dxa"/>
+          </w:tcPr>
+          <w:p>
+            <w:pPr>
+              <w:rPr>
+                <w:rFonts w:eastAsia="Calibri"/>
+              </w:rPr>
+            </w:pPr>
+          </w:p>
+        </w:tc>
+      </w:tr>
+      <w:tr>
+        <w:trPr>
+          <w:trHeight w:val="745"/>
+        </w:trPr>
+        <w:tc>
+          <w:tcPr>
+            <w:tcW w:w="635" w:type="dxa"/>
+          </w:tcPr>
+          <w:p>
+            <w:pPr>
+              <w:rPr>
+                <w:rFonts w:eastAsia="Calibri"/>
+              </w:rPr>
+            </w:pPr>
+            <w:r>
+              <w:rPr>
+                <w:rFonts w:eastAsia="Calibri"/>
+              </w:rPr>
+              <w:t>15</w:t>
+            </w:r>
+          </w:p>
+        </w:tc>
+        <w:tc>
+          <w:tcPr>
+            <w:tcW w:w="1203" w:type="dxa"/>
+            <w:gridSpan w:val="2"/>
+          </w:tcPr>
+          <w:p>
+            <w:pPr>
+              <w:rPr>
+                <w:rFonts w:eastAsia="Calibri"/>
+              </w:rPr>
+            </w:pPr>
+          </w:p>
+        </w:tc>
+        <w:tc>
+          <w:tcPr>
+            <w:tcW w:w="2410" w:type="dxa"/>
+          </w:tcPr>
+          <w:p>
+            <w:pPr>
+              <w:spacing w:after="0"/>
+              <w:rPr>
+                <w:rFonts w:eastAsia="Calibri"/>
+              </w:rPr>
+            </w:pPr>
+          </w:p>
+        </w:tc>
+        <w:tc>
+          <w:tcPr>
+            <w:tcW w:w="1565" w:type="dxa"/>
+            <w:gridSpan w:val="2"/>
+          </w:tcPr>
+          <w:p>
+            <w:pPr>
+              <w:spacing w:after="0"/>
+              <w:rPr>
+                <w:rFonts w:eastAsia="Calibri"/>
+              </w:rPr>
+            </w:pPr>
+          </w:p>
+        </w:tc>
+        <w:tc>
+          <w:tcPr>
+            <w:tcW w:w="1036" w:type="dxa"/>
+          </w:tcPr>
+          <w:p>
+            <w:pPr>
+              <w:rPr>
+                <w:rFonts w:eastAsia="Calibri"/>
+              </w:rPr>
+            </w:pPr>
+          </w:p>
+        </w:tc>
+        <w:tc>
+          <w:tcPr>
+            <w:tcW w:w="1960" w:type="dxa"/>
+          </w:tcPr>
+          <w:p>
+            <w:pPr>
+              <w:rPr>
+                <w:rFonts w:eastAsia="Calibri"/>
+              </w:rPr>
+            </w:pPr>
+          </w:p>
+        </w:tc>
+        <w:tc>
+          <w:tcPr>
+            <w:tcW w:w="878" w:type="dxa"/>
+          </w:tcPr>
+          <w:p>
+            <w:pPr>
+              <w:rPr>
+                <w:rFonts w:eastAsia="Calibri"/>
+              </w:rPr>
+            </w:pPr>
+          </w:p>
+        </w:tc>
+      </w:tr>
+      <w:tr>
+        <w:trPr>
+          <w:trHeight w:val="745"/>
+        </w:trPr>
+        <w:tc>
+          <w:tcPr>
+            <w:tcW w:w="635" w:type="dxa"/>
+          </w:tcPr>
+          <w:p>
+            <w:pPr>
+              <w:rPr>
+                <w:rFonts w:eastAsia="Calibri"/>
+              </w:rPr>
+            </w:pPr>
+            <w:r>
+              <w:rPr>
+                <w:rFonts w:eastAsia="Calibri"/>
+              </w:rPr>
+              <w:t>16</w:t>
+            </w:r>
+          </w:p>
+        </w:tc>
+        <w:tc>
+          <w:tcPr>
+            <w:tcW w:w="1203" w:type="dxa"/>
+            <w:gridSpan w:val="2"/>
+          </w:tcPr>
+          <w:p>
+            <w:pPr>
+              <w:rPr>
+                <w:rFonts w:eastAsia="Calibri"/>
+              </w:rPr>
+            </w:pPr>
+          </w:p>
+        </w:tc>
+        <w:tc>
+          <w:tcPr>
+            <w:tcW w:w="2410" w:type="dxa"/>
+          </w:tcPr>
+          <w:p>
+            <w:pPr>
+              <w:spacing w:after="0"/>
+              <w:rPr>
+                <w:rFonts w:eastAsia="Calibri"/>
+              </w:rPr>
+            </w:pPr>
+          </w:p>
+        </w:tc>
+        <w:tc>
+          <w:tcPr>
+            <w:tcW w:w="1565" w:type="dxa"/>
+            <w:gridSpan w:val="2"/>
+          </w:tcPr>
+          <w:p>
+            <w:pPr>
+              <w:spacing w:after="0"/>
+              <w:rPr>
+                <w:rFonts w:eastAsia="Calibri"/>
+              </w:rPr>
+            </w:pPr>
+          </w:p>
+        </w:tc>
+        <w:tc>
+          <w:tcPr>
+            <w:tcW w:w="1036" w:type="dxa"/>
+          </w:tcPr>
+          <w:p>
+            <w:pPr>
+              <w:rPr>
+                <w:rFonts w:eastAsia="Calibri"/>
+              </w:rPr>
+            </w:pPr>
+          </w:p>
+        </w:tc>
+        <w:tc>
+          <w:tcPr>
+            <w:tcW w:w="1960" w:type="dxa"/>
+          </w:tcPr>
+          <w:p>
+            <w:pPr>
+              <w:rPr>
+                <w:rFonts w:eastAsia="Calibri"/>
+              </w:rPr>
+            </w:pPr>
+          </w:p>
+        </w:tc>
+        <w:tc>
+          <w:tcPr>
+            <w:tcW w:w="878" w:type="dxa"/>
+          </w:tcPr>
+          <w:p>
+            <w:pPr>
+              <w:rPr>
+                <w:rFonts w:eastAsia="Calibri"/>
+              </w:rPr>
+            </w:pPr>
+          </w:p>
+        </w:tc>
+      </w:tr>
+      <w:tr>
+        <w:trPr>
+          <w:trHeight w:val="745"/>
+        </w:trPr>
+        <w:tc>
+          <w:tcPr>
+            <w:tcW w:w="635" w:type="dxa"/>
+          </w:tcPr>
+          <w:p>
+            <w:pPr>
+              <w:rPr>
+                <w:rFonts w:eastAsia="Calibri"/>
+              </w:rPr>
+            </w:pPr>
+            <w:r>
+              <w:rPr>
+                <w:rFonts w:eastAsia="Calibri"/>
+              </w:rPr>
+              <w:t>17</w:t>
+            </w:r>
+          </w:p>
+        </w:tc>
+        <w:tc>
+          <w:tcPr>
+            <w:tcW w:w="1203" w:type="dxa"/>
+            <w:gridSpan w:val="2"/>
+          </w:tcPr>
+          <w:p>
+            <w:pPr>
+              <w:rPr>
+                <w:rFonts w:eastAsia="Calibri"/>
+              </w:rPr>
+            </w:pPr>
+          </w:p>
+        </w:tc>
+        <w:tc>
+          <w:tcPr>
+            <w:tcW w:w="2410" w:type="dxa"/>
+          </w:tcPr>
+          <w:p>
+            <w:pPr>
+              <w:spacing w:after="0"/>
+              <w:rPr>
+                <w:rFonts w:eastAsia="Calibri"/>
+              </w:rPr>
+            </w:pPr>
+          </w:p>
+        </w:tc>
+        <w:tc>
+          <w:tcPr>
+            <w:tcW w:w="1565" w:type="dxa"/>
+            <w:gridSpan w:val="2"/>
+          </w:tcPr>
+          <w:p>
+            <w:pPr>
+              <w:spacing w:after="0"/>
+              <w:rPr>
+                <w:rFonts w:eastAsia="Calibri"/>
+              </w:rPr>
+            </w:pPr>
+          </w:p>
+        </w:tc>
+        <w:tc>
+          <w:tcPr>
+            <w:tcW w:w="1036" w:type="dxa"/>
+          </w:tcPr>
+          <w:p>
+            <w:pPr>
+              <w:rPr>
+                <w:rFonts w:eastAsia="Calibri"/>
+              </w:rPr>
+            </w:pPr>
+          </w:p>
+        </w:tc>
+        <w:tc>
+          <w:tcPr>
+            <w:tcW w:w="1960" w:type="dxa"/>
+          </w:tcPr>
+          <w:p>
+            <w:pPr>
+              <w:rPr>
+                <w:rFonts w:eastAsia="Calibri"/>
+              </w:rPr>
+            </w:pPr>
+          </w:p>
+        </w:tc>
+        <w:tc>
+          <w:tcPr>
+            <w:tcW w:w="878" w:type="dxa"/>
+          </w:tcPr>
+          <w:p>
+            <w:pPr>
+              <w:rPr>
+                <w:rFonts w:eastAsia="Calibri"/>
+              </w:rPr>
+            </w:pPr>
+          </w:p>
+        </w:tc>
+      </w:tr>
+      <w:tr>
+        <w:trPr>
+          <w:trHeight w:val="745"/>
+        </w:trPr>
+        <w:tc>
+          <w:tcPr>
+            <w:tcW w:w="635" w:type="dxa"/>
+          </w:tcPr>
+          <w:p>
+            <w:pPr>
+              <w:rPr>
+                <w:rFonts w:eastAsia="Calibri"/>
+              </w:rPr>
+            </w:pPr>
+            <w:r>
+              <w:rPr>
+                <w:rFonts w:eastAsia="Calibri"/>
+              </w:rPr>
+              <w:t>18</w:t>
+            </w:r>
+          </w:p>
+        </w:tc>
+        <w:tc>
+          <w:tcPr>
+            <w:tcW w:w="1203" w:type="dxa"/>
+            <w:gridSpan w:val="2"/>
+          </w:tcPr>
+          <w:p>
+            <w:pPr>
+              <w:rPr>
+                <w:rFonts w:eastAsia="Calibri"/>
+              </w:rPr>
+            </w:pPr>
+          </w:p>
+        </w:tc>
+        <w:tc>
+          <w:tcPr>
+            <w:tcW w:w="2410" w:type="dxa"/>
+          </w:tcPr>
+          <w:p>
+            <w:pPr>
+              <w:spacing w:after="0"/>
+              <w:rPr>
+                <w:rFonts w:eastAsia="Calibri"/>
+              </w:rPr>
+            </w:pPr>
+          </w:p>
+        </w:tc>
+        <w:tc>
+          <w:tcPr>
+            <w:tcW w:w="1565" w:type="dxa"/>
+            <w:gridSpan w:val="2"/>
+          </w:tcPr>
+          <w:p>
+            <w:pPr>
+              <w:spacing w:after="0"/>
+              <w:rPr>
+                <w:rFonts w:eastAsia="Calibri"/>
+              </w:rPr>
+            </w:pPr>
+          </w:p>
+        </w:tc>
+        <w:tc>
+          <w:tcPr>
+            <w:tcW w:w="1036" w:type="dxa"/>
+          </w:tcPr>
+          <w:p>
+            <w:pPr>
+              <w:rPr>
+                <w:rFonts w:eastAsia="Calibri"/>
+              </w:rPr>
+            </w:pPr>
+          </w:p>
+        </w:tc>
+        <w:tc>
+          <w:tcPr>
+            <w:tcW w:w="1960" w:type="dxa"/>
+          </w:tcPr>
+          <w:p>
+            <w:pPr>
+              <w:rPr>
+                <w:rFonts w:eastAsia="Calibri"/>
+              </w:rPr>
+            </w:pPr>
+          </w:p>
+        </w:tc>
+        <w:tc>
+          <w:tcPr>
+            <w:tcW w:w="878" w:type="dxa"/>
+          </w:tcPr>
+          <w:p>
+            <w:pPr>
+              <w:rPr>
+                <w:rFonts w:eastAsia="Calibri"/>
+              </w:rPr>
+            </w:pPr>
+          </w:p>
+        </w:tc>
+      </w:tr>
+      <w:tr>
+        <w:trPr>
+          <w:trHeight w:val="745"/>
+        </w:trPr>
+        <w:tc>
+          <w:tcPr>
+            <w:tcW w:w="635" w:type="dxa"/>
+          </w:tcPr>
+          <w:p>
+            <w:pPr>
+              <w:rPr>
+                <w:rFonts w:eastAsia="Calibri"/>
+              </w:rPr>
+            </w:pPr>
+            <w:r>
+              <w:rPr>
+                <w:rFonts w:eastAsia="Calibri"/>
+              </w:rPr>
+              <w:t>19</w:t>
+            </w:r>
+          </w:p>
+        </w:tc>
+        <w:tc>
+          <w:tcPr>
+            <w:tcW w:w="1203" w:type="dxa"/>
+            <w:gridSpan w:val="2"/>
+          </w:tcPr>
+          <w:p>
+            <w:pPr>
+              <w:rPr>
+                <w:rFonts w:eastAsia="Calibri"/>
+              </w:rPr>
+            </w:pPr>
+          </w:p>
+        </w:tc>
+        <w:tc>
+          <w:tcPr>
+            <w:tcW w:w="2410" w:type="dxa"/>
+          </w:tcPr>
+          <w:p>
+            <w:pPr>
+              <w:spacing w:after="0"/>
+              <w:rPr>
+                <w:rFonts w:eastAsia="Calibri"/>
+              </w:rPr>
+            </w:pPr>
+          </w:p>
+        </w:tc>
+        <w:tc>
+          <w:tcPr>
+            <w:tcW w:w="1565" w:type="dxa"/>
+            <w:gridSpan w:val="2"/>
+          </w:tcPr>
+          <w:p>
+            <w:pPr>
+              <w:spacing w:after="0"/>
+              <w:rPr>
+                <w:rFonts w:eastAsia="Calibri"/>
+              </w:rPr>
+            </w:pPr>
+          </w:p>
+        </w:tc>
+        <w:tc>
+          <w:tcPr>
+            <w:tcW w:w="1036" w:type="dxa"/>
+          </w:tcPr>
+          <w:p>
+            <w:pPr>
+              <w:rPr>
+                <w:rFonts w:eastAsia="Calibri"/>
+              </w:rPr>
+            </w:pPr>
+          </w:p>
+        </w:tc>
+        <w:tc>
+          <w:tcPr>
+            <w:tcW w:w="1960" w:type="dxa"/>
+          </w:tcPr>
+          <w:p>
+            <w:pPr>
+              <w:rPr>
+                <w:rFonts w:eastAsia="Calibri"/>
+              </w:rPr>
+            </w:pPr>
+          </w:p>
+        </w:tc>
+        <w:tc>
+          <w:tcPr>
+            <w:tcW w:w="878" w:type="dxa"/>
+          </w:tcPr>
+          <w:p>
+            <w:pPr>
+              <w:rPr>
+                <w:rFonts w:eastAsia="Calibri"/>
+              </w:rPr>
+            </w:pPr>
+          </w:p>
+        </w:tc>
+      </w:tr>
+      <w:tr>
+        <w:trPr>
+          <w:trHeight w:val="745"/>
+        </w:trPr>
+        <w:tc>
+          <w:tcPr>
+            <w:tcW w:w="635" w:type="dxa"/>
+          </w:tcPr>
+          <w:p>
+            <w:pPr>
+              <w:rPr>
+                <w:rFonts w:eastAsia="Calibri"/>
+              </w:rPr>
+            </w:pPr>
+            <w:r>
+              <w:rPr>
+                <w:rFonts w:eastAsia="Calibri"/>
+              </w:rPr>
+              <w:t>20</w:t>
+            </w:r>
+          </w:p>
+        </w:tc>
+        <w:tc>
+          <w:tcPr>
+            <w:tcW w:w="1203" w:type="dxa"/>
+            <w:gridSpan w:val="2"/>
+          </w:tcPr>
+          <w:p>
+            <w:pPr>
+              <w:rPr>
+                <w:rFonts w:eastAsia="Calibri"/>
+              </w:rPr>
+            </w:pPr>
+          </w:p>
+        </w:tc>
+        <w:tc>
+          <w:tcPr>
+            <w:tcW w:w="2410" w:type="dxa"/>
+          </w:tcPr>
+          <w:p>
+            <w:pPr>
+              <w:spacing w:after="0"/>
+              <w:rPr>
+                <w:rFonts w:eastAsia="Calibri"/>
+              </w:rPr>
+            </w:pPr>
+          </w:p>
+        </w:tc>
+        <w:tc>
+          <w:tcPr>
+            <w:tcW w:w="1565" w:type="dxa"/>
+            <w:gridSpan w:val="2"/>
+          </w:tcPr>
+          <w:p>
+            <w:pPr>
+              <w:spacing w:after="0"/>
+              <w:rPr>
+                <w:rFonts w:eastAsia="Calibri"/>
+              </w:rPr>
+            </w:pPr>
+          </w:p>
+        </w:tc>
+        <w:tc>
+          <w:tcPr>
+            <w:tcW w:w="1036" w:type="dxa"/>
+          </w:tcPr>
+          <w:p>
+            <w:pPr>
+              <w:rPr>
+                <w:rFonts w:eastAsia="Calibri"/>
+              </w:rPr>
+            </w:pPr>
+          </w:p>
+        </w:tc>
+        <w:tc>
+          <w:tcPr>
+            <w:tcW w:w="1960" w:type="dxa"/>
+          </w:tcPr>
+          <w:p>
+            <w:pPr>
+              <w:rPr>
+                <w:rFonts w:eastAsia="Calibri"/>
+              </w:rPr>
+            </w:pPr>
+          </w:p>
+        </w:tc>
+        <w:tc>
+          <w:tcPr>
+            <w:tcW w:w="878" w:type="dxa"/>
+          </w:tcPr>
+          <w:p>
+            <w:pPr>
+              <w:rPr>
+                <w:rFonts w:eastAsia="Calibri"/>
+              </w:rPr>
+            </w:pPr>
+          </w:p>
+        </w:tc>
+      </w:tr>
+      <w:tr>
+        <w:trPr>
+          <w:trHeight w:val="745"/>
+        </w:trPr>
+        <w:tc>
+          <w:tcPr>
+            <w:tcW w:w="635" w:type="dxa"/>
+          </w:tcPr>
+          <w:p>
+            <w:pPr>
+              <w:rPr>
+                <w:rFonts w:eastAsia="Calibri"/>
+              </w:rPr>
+            </w:pPr>
+            <w:r>
+              <w:rPr>
+                <w:rFonts w:eastAsia="Calibri"/>
+              </w:rPr>
+              <w:t>21</w:t>
+            </w:r>
+          </w:p>
+        </w:tc>
+        <w:tc>
+          <w:tcPr>
+            <w:tcW w:w="1203" w:type="dxa"/>
+            <w:gridSpan w:val="2"/>
+          </w:tcPr>
+          <w:p>
+            <w:pPr>
+              <w:rPr>
+                <w:rFonts w:eastAsia="Calibri"/>
+              </w:rPr>
+            </w:pPr>
+          </w:p>
+        </w:tc>
+        <w:tc>
+          <w:tcPr>
+            <w:tcW w:w="2410" w:type="dxa"/>
           </w:tcPr>
           <w:p>
             <w:pPr>
@@ -7998,7 +9726,15 @@
         <w:t>Astronomical Processing application</w:t>
       </w:r>
       <w:r>
-        <w:t>. This review will be assessing the both tam members. The following Marking Guide should be used to ensure all aspects of the assessment are covered.</w:t>
+        <w:t xml:space="preserve">. This review will be assessing </w:t>
+      </w:r>
+      <w:proofErr w:type="gramStart"/>
+      <w:r>
+        <w:t>the both</w:t>
+      </w:r>
+      <w:proofErr w:type="gramEnd"/>
+      <w:r>
+        <w:t xml:space="preserve"> tam members. The following Marking Guide should be used to ensure all aspects of the assessment are covered.</w:t>
       </w:r>
     </w:p>
     <w:p>
@@ -9762,9 +11498,9 @@
       </w:r>
     </w:p>
     <w:sectPr>
-      <w:headerReference w:type="even" r:id="rId16"/>
-      <w:headerReference w:type="default" r:id="rId17"/>
-      <w:headerReference w:type="first" r:id="rId18"/>
+      <w:headerReference w:type="even" r:id="rId18"/>
+      <w:headerReference w:type="default" r:id="rId19"/>
+      <w:headerReference w:type="first" r:id="rId20"/>
       <w:pgSz w:w="11906" w:h="16838"/>
       <w:pgMar w:top="1985" w:right="1134" w:bottom="1701" w:left="1134" w:header="568" w:footer="457" w:gutter="0"/>
       <w:cols w:space="708"/>
@@ -15891,15 +17627,6 @@
 </file>
 
 <file path=customXml/item1.xml><?xml version="1.0" encoding="utf-8"?>
-<?mso-contentType ?>
-<FormTemplates xmlns="http://schemas.microsoft.com/sharepoint/v3/contenttype/forms">
-  <Display>DocumentLibraryForm</Display>
-  <Edit>DocumentLibraryForm</Edit>
-  <New>DocumentLibraryForm</New>
-</FormTemplates>
-</file>
-
-<file path=customXml/item2.xml><?xml version="1.0" encoding="utf-8"?>
 <ct:contentTypeSchema xmlns:ct="http://schemas.microsoft.com/office/2006/metadata/contentType" xmlns:ma="http://schemas.microsoft.com/office/2006/metadata/properties/metaAttributes" ct:_="" ma:_="" ma:contentTypeName="Document" ma:contentTypeID="0x01010008A387A6A5F150438AB789FA73477179" ma:contentTypeVersion="13" ma:contentTypeDescription="Create a new document." ma:contentTypeScope="" ma:versionID="fdcfc3d1927a66f6a9a74ac5838ff44c">
   <xsd:schema xmlns:xsd="http://www.w3.org/2001/XMLSchema" xmlns:xs="http://www.w3.org/2001/XMLSchema" xmlns:p="http://schemas.microsoft.com/office/2006/metadata/properties" xmlns:ns2="478d409e-a518-4a0e-8e11-4423b5118792" xmlns:ns3="339acee6-c10d-4fa9-b653-6ffa3ad6072a" targetNamespace="http://schemas.microsoft.com/office/2006/metadata/properties" ma:root="true" ma:fieldsID="60253e2524309f6916fd38a3e2afaaea" ns2:_="" ns3:_="">
     <xsd:import namespace="478d409e-a518-4a0e-8e11-4423b5118792"/>
@@ -16124,7 +17851,20 @@
 </ct:contentTypeSchema>
 </file>
 
+<file path=customXml/item2.xml><?xml version="1.0" encoding="utf-8"?>
+<?mso-contentType ?>
+<FormTemplates xmlns="http://schemas.microsoft.com/sharepoint/v3/contenttype/forms">
+  <Display>DocumentLibraryForm</Display>
+  <Edit>DocumentLibraryForm</Edit>
+  <New>DocumentLibraryForm</New>
+</FormTemplates>
+</file>
+
 <file path=customXml/item3.xml><?xml version="1.0" encoding="utf-8"?>
+<b:Sources xmlns:b="http://schemas.openxmlformats.org/officeDocument/2006/bibliography" xmlns="http://schemas.openxmlformats.org/officeDocument/2006/bibliography" SelectedStyle="\APASixthEditionOfficeOnline.xsl" StyleName="APA" Version="6"/>
+</file>
+
+<file path=customXml/item4.xml><?xml version="1.0" encoding="utf-8"?>
 <p:properties xmlns:p="http://schemas.microsoft.com/office/2006/metadata/properties" xmlns:xsi="http://www.w3.org/2001/XMLSchema-instance" xmlns:pc="http://schemas.microsoft.com/office/infopath/2007/PartnerControls">
   <documentManagement>
     <Notes xmlns="478d409e-a518-4a0e-8e11-4423b5118792" xsi:nil="true"/>
@@ -16132,19 +17872,7 @@
 </p:properties>
 </file>
 
-<file path=customXml/item4.xml><?xml version="1.0" encoding="utf-8"?>
-<b:Sources xmlns:b="http://schemas.openxmlformats.org/officeDocument/2006/bibliography" xmlns="http://schemas.openxmlformats.org/officeDocument/2006/bibliography" SelectedStyle="\APASixthEditionOfficeOnline.xsl" StyleName="APA" Version="6"/>
-</file>
-
 <file path=customXml/itemProps1.xml><?xml version="1.0" encoding="utf-8"?>
-<ds:datastoreItem xmlns:ds="http://schemas.openxmlformats.org/officeDocument/2006/customXml" ds:itemID="{A80EEEA6-436B-49D9-8C20-9336E244E8CE}">
-  <ds:schemaRefs>
-    <ds:schemaRef ds:uri="http://schemas.microsoft.com/sharepoint/v3/contenttype/forms"/>
-  </ds:schemaRefs>
-</ds:datastoreItem>
-</file>
-
-<file path=customXml/itemProps2.xml><?xml version="1.0" encoding="utf-8"?>
 <ds:datastoreItem xmlns:ds="http://schemas.openxmlformats.org/officeDocument/2006/customXml" ds:itemID="{E537B330-2CD7-4D63-B5C3-967D1D99BA39}">
   <ds:schemaRefs>
     <ds:schemaRef ds:uri="http://schemas.microsoft.com/office/2006/metadata/contentType"/>
@@ -16163,7 +17891,23 @@
 </ds:datastoreItem>
 </file>
 
+<file path=customXml/itemProps2.xml><?xml version="1.0" encoding="utf-8"?>
+<ds:datastoreItem xmlns:ds="http://schemas.openxmlformats.org/officeDocument/2006/customXml" ds:itemID="{A80EEEA6-436B-49D9-8C20-9336E244E8CE}">
+  <ds:schemaRefs>
+    <ds:schemaRef ds:uri="http://schemas.microsoft.com/sharepoint/v3/contenttype/forms"/>
+  </ds:schemaRefs>
+</ds:datastoreItem>
+</file>
+
 <file path=customXml/itemProps3.xml><?xml version="1.0" encoding="utf-8"?>
+<ds:datastoreItem xmlns:ds="http://schemas.openxmlformats.org/officeDocument/2006/customXml" ds:itemID="{E47E4596-03A3-44FB-89E4-E579BFF09564}">
+  <ds:schemaRefs>
+    <ds:schemaRef ds:uri="http://schemas.openxmlformats.org/officeDocument/2006/bibliography"/>
+  </ds:schemaRefs>
+</ds:datastoreItem>
+</file>
+
+<file path=customXml/itemProps4.xml><?xml version="1.0" encoding="utf-8"?>
 <ds:datastoreItem xmlns:ds="http://schemas.openxmlformats.org/officeDocument/2006/customXml" ds:itemID="{DE34826B-69CA-4F73-92F8-D6287CBB69AF}">
   <ds:schemaRefs>
     <ds:schemaRef ds:uri="http://schemas.microsoft.com/office/2006/metadata/properties"/>
@@ -16171,12 +17915,4 @@
     <ds:schemaRef ds:uri="478d409e-a518-4a0e-8e11-4423b5118792"/>
   </ds:schemaRefs>
 </ds:datastoreItem>
-</file>
-
-<file path=customXml/itemProps4.xml><?xml version="1.0" encoding="utf-8"?>
-<ds:datastoreItem xmlns:ds="http://schemas.openxmlformats.org/officeDocument/2006/customXml" ds:itemID="{E47E4596-03A3-44FB-89E4-E579BFF09564}">
-  <ds:schemaRefs>
-    <ds:schemaRef ds:uri="http://schemas.openxmlformats.org/officeDocument/2006/bibliography"/>
-  </ds:schemaRefs>
-</ds:datastoreItem>
 </file>
</xml_diff>